<commit_message>
pridani const pro zrychleni aplikace
</commit_message>
<xml_diff>
--- a/xjerab28-zn.docx
+++ b/xjerab28-zn.docx
@@ -117,7 +117,23 @@
           <w:sz w:val="24"/>
           <w:szCs w:val="24"/>
         </w:rPr>
-        <w:t>Mentální zdraví mladé generace se od pandemie Covid-19 výrazně zhoršilo. Přibývá depresí, úzkostí, traumat či jiných psychických nemocí, které negativně ovlivňují člověka ve všech oblastech života. To vytváří potřebu tento problém, aspoň částečně, řešit. Mobilní telefon má dostupný každý zástupce dnešní generace a je proto nepřekvapivé, že tímto řešením by měla být aplikace. Ukazuje se, že psaní deníku dokáže výrazně zlepšit mentální zdraví jedince, sociální vztahy či celkovou spokojenost. Právě proto jako téma projektu volím digitální deník, který by byl dostupný na jedno kliknutí, kdykoliv a kdekoliv.</w:t>
+        <w:t xml:space="preserve">Mentální zdraví mladé generace se od pandemie Covid-19 výrazně zhoršilo. Přibývá depresí, úzkostí, traumat či jiných psychických nemocí, které negativně ovlivňují člověka ve všech oblastech života. To </w:t>
+      </w:r>
+      <w:proofErr w:type="gramStart"/>
+      <w:r>
+        <w:rPr>
+          <w:sz w:val="24"/>
+          <w:szCs w:val="24"/>
+        </w:rPr>
+        <w:t>vytváří</w:t>
+      </w:r>
+      <w:proofErr w:type="gramEnd"/>
+      <w:r>
+        <w:rPr>
+          <w:sz w:val="24"/>
+          <w:szCs w:val="24"/>
+        </w:rPr>
+        <w:t xml:space="preserve"> potřebu tento problém, aspoň částečně, řešit. Mobilní telefon má dostupný každý zástupce dnešní generace a je proto nepřekvapivé, že tímto řešením by měla být aplikace. Ukazuje se, že psaní deníku dokáže výrazně zlepšit mentální zdraví jedince, sociální vztahy či celkovou spokojenost. Právě proto jako téma projektu volím digitální deník, který by byl dostupný na jedno kliknutí, kdykoliv a kdekoliv.</w:t>
       </w:r>
     </w:p>
     <w:p>
@@ -151,7 +167,15 @@
           <w:sz w:val="24"/>
           <w:szCs w:val="24"/>
         </w:rPr>
-        <w:t>Všichni jsme postupně představili náš výběr tématu a zdůvodnění tohoto výběru. Poté jsme společně diskutovali a vybírali to „nejlepší“ téma. Finálním rozhodnutím byl digitální deník. Tuto volbu jsme provedli z důvodu, že řeš</w:t>
+        <w:t xml:space="preserve">Všichni jsme postupně představili náš výběr tématu a zdůvodnění tohoto výběru. Poté jsme společně diskutovali a vybírali to „nejlepší“ téma. Finálním rozhodnutím byl digitální deník. Tuto volbu jsme provedli z důvodu, že </w:t>
+      </w:r>
+      <w:proofErr w:type="gramStart"/>
+      <w:r>
+        <w:rPr>
+          <w:sz w:val="24"/>
+          <w:szCs w:val="24"/>
+        </w:rPr>
+        <w:t>řeš</w:t>
       </w:r>
       <w:r>
         <w:rPr>
@@ -160,6 +184,7 @@
         </w:rPr>
         <w:t>í</w:t>
       </w:r>
+      <w:proofErr w:type="gramEnd"/>
       <w:r>
         <w:rPr>
           <w:sz w:val="24"/>
@@ -172,7 +197,21 @@
           <w:sz w:val="24"/>
           <w:szCs w:val="24"/>
         </w:rPr>
-        <w:t>, či jsme se s nim přímo setkali.</w:t>
+        <w:t>, či jsme se s </w:t>
+      </w:r>
+      <w:r>
+        <w:rPr>
+          <w:sz w:val="24"/>
+          <w:szCs w:val="24"/>
+        </w:rPr>
+        <w:t>ním</w:t>
+      </w:r>
+      <w:r>
+        <w:rPr>
+          <w:sz w:val="24"/>
+          <w:szCs w:val="24"/>
+        </w:rPr>
+        <w:t xml:space="preserve"> přímo setkali.</w:t>
       </w:r>
     </w:p>
     <w:p>
@@ -224,7 +263,23 @@
           <w:sz w:val="24"/>
           <w:szCs w:val="24"/>
         </w:rPr>
-        <w:t xml:space="preserve">Dotazník byl vytvořen za pomocí Google Forms a následně sdílen mezi blízkým okruhem přátel, rodiny a na sociálních sítích. Jelikož psaní deníku můžou provádět všichni, bez ohledu na věk a povolání, nebyl kladen důraz na žádnou konkrétní skupinu uživatelů. </w:t>
+        <w:t xml:space="preserve">Dotazník byl vytvořen za pomocí Google </w:t>
+      </w:r>
+      <w:proofErr w:type="spellStart"/>
+      <w:r>
+        <w:rPr>
+          <w:sz w:val="24"/>
+          <w:szCs w:val="24"/>
+        </w:rPr>
+        <w:t>Forms</w:t>
+      </w:r>
+      <w:proofErr w:type="spellEnd"/>
+      <w:r>
+        <w:rPr>
+          <w:sz w:val="24"/>
+          <w:szCs w:val="24"/>
+        </w:rPr>
+        <w:t xml:space="preserve"> a následně sdílen mezi blízkým okruhem přátel, rodiny a na sociálních sítích. Jelikož psaní deníku můžou provádět všichni, bez ohledu na věk a povolání, nebyl kladen důraz na žádnou konkrétní skupinu uživatelů. </w:t>
       </w:r>
     </w:p>
     <w:p>
@@ -254,33 +309,580 @@
         </w:rPr>
         <w:t>Výpis jednotlivých otázek:</w:t>
       </w:r>
-    </w:p>
-    <w:p>
-      <w:pPr>
-        <w:rPr>
-          <w:b/>
-          <w:bCs/>
-          <w:sz w:val="24"/>
-          <w:szCs w:val="24"/>
-        </w:rPr>
-      </w:pPr>
-      <w:r>
-        <w:rPr>
-          <w:b/>
-          <w:bCs/>
-          <w:sz w:val="24"/>
-          <w:szCs w:val="24"/>
-        </w:rPr>
-        <w:t xml:space="preserve">1.3.4 </w:t>
-      </w:r>
-      <w:r>
-        <w:rPr>
-          <w:b/>
-          <w:bCs/>
-          <w:sz w:val="24"/>
-          <w:szCs w:val="24"/>
-        </w:rPr>
-        <w:t>Vybraná existující aplikace a její analýza</w:t>
+      <w:r>
+        <w:rPr>
+          <w:noProof/>
+        </w:rPr>
+        <w:t xml:space="preserve"> </w:t>
+      </w:r>
+      <w:r>
+        <w:rPr>
+          <w:noProof/>
+        </w:rPr>
+        <w:drawing>
+          <wp:inline distT="0" distB="0" distL="0" distR="0" wp14:anchorId="4831B71F" wp14:editId="6E1FEC03">
+            <wp:extent cx="5760720" cy="2423795"/>
+            <wp:effectExtent l="0" t="0" r="0" b="0"/>
+            <wp:docPr id="946074901" name="Obrázek 2" descr="Graf odpovědí Formulářů. Název otázky: Píšeš si nebo sis někdy psal/a Flow-Lístek?. Počet odpovědí: 25 odpovědí."/>
+            <wp:cNvGraphicFramePr>
+              <a:graphicFrameLocks xmlns:a="http://schemas.openxmlformats.org/drawingml/2006/main" noChangeAspect="1"/>
+            </wp:cNvGraphicFramePr>
+            <a:graphic xmlns:a="http://schemas.openxmlformats.org/drawingml/2006/main">
+              <a:graphicData uri="http://schemas.openxmlformats.org/drawingml/2006/picture">
+                <pic:pic xmlns:pic="http://schemas.openxmlformats.org/drawingml/2006/picture">
+                  <pic:nvPicPr>
+                    <pic:cNvPr id="0" name="Picture 3" descr="Graf odpovědí Formulářů. Název otázky: Píšeš si nebo sis někdy psal/a Flow-Lístek?. Počet odpovědí: 25 odpovědí."/>
+                    <pic:cNvPicPr>
+                      <a:picLocks noChangeAspect="1" noChangeArrowheads="1"/>
+                    </pic:cNvPicPr>
+                  </pic:nvPicPr>
+                  <pic:blipFill>
+                    <a:blip r:embed="rId5" cstate="print">
+                      <a:extLst>
+                        <a:ext uri="{28A0092B-C50C-407E-A947-70E740481C1C}">
+                          <a14:useLocalDpi xmlns:a14="http://schemas.microsoft.com/office/drawing/2010/main" val="0"/>
+                        </a:ext>
+                      </a:extLst>
+                    </a:blip>
+                    <a:srcRect/>
+                    <a:stretch>
+                      <a:fillRect/>
+                    </a:stretch>
+                  </pic:blipFill>
+                  <pic:spPr bwMode="auto">
+                    <a:xfrm>
+                      <a:off x="0" y="0"/>
+                      <a:ext cx="5760720" cy="2423795"/>
+                    </a:xfrm>
+                    <a:prstGeom prst="rect">
+                      <a:avLst/>
+                    </a:prstGeom>
+                    <a:noFill/>
+                    <a:ln>
+                      <a:noFill/>
+                    </a:ln>
+                  </pic:spPr>
+                </pic:pic>
+              </a:graphicData>
+            </a:graphic>
+          </wp:inline>
+        </w:drawing>
+      </w:r>
+    </w:p>
+    <w:p>
+      <w:pPr>
+        <w:rPr>
+          <w:b/>
+          <w:bCs/>
+          <w:sz w:val="24"/>
+          <w:szCs w:val="24"/>
+        </w:rPr>
+      </w:pPr>
+      <w:r>
+        <w:rPr>
+          <w:noProof/>
+        </w:rPr>
+        <w:lastRenderedPageBreak/>
+        <w:drawing>
+          <wp:inline distT="0" distB="0" distL="0" distR="0" wp14:anchorId="5284A588" wp14:editId="6F4611A5">
+            <wp:extent cx="5760720" cy="2423795"/>
+            <wp:effectExtent l="0" t="0" r="0" b="0"/>
+            <wp:docPr id="51309051" name="Obrázek 1" descr="Graf odpovědí Formulářů. Název otázky: Slyšel/a jsi už někdy o nástroji „Flow-Lístek“? (z knihy Konec prokrastinace od Petra Ludwiga). Počet odpovědí: 25 odpovědí."/>
+            <wp:cNvGraphicFramePr>
+              <a:graphicFrameLocks xmlns:a="http://schemas.openxmlformats.org/drawingml/2006/main" noChangeAspect="1"/>
+            </wp:cNvGraphicFramePr>
+            <a:graphic xmlns:a="http://schemas.openxmlformats.org/drawingml/2006/main">
+              <a:graphicData uri="http://schemas.openxmlformats.org/drawingml/2006/picture">
+                <pic:pic xmlns:pic="http://schemas.openxmlformats.org/drawingml/2006/picture">
+                  <pic:nvPicPr>
+                    <pic:cNvPr id="51309051" name="Obrázek 1" descr="Graf odpovědí Formulářů. Název otázky: Slyšel/a jsi už někdy o nástroji „Flow-Lístek“? (z knihy Konec prokrastinace od Petra Ludwiga). Počet odpovědí: 25 odpovědí."/>
+                    <pic:cNvPicPr>
+                      <a:picLocks noChangeAspect="1" noChangeArrowheads="1"/>
+                    </pic:cNvPicPr>
+                  </pic:nvPicPr>
+                  <pic:blipFill>
+                    <a:blip r:embed="rId6" cstate="print">
+                      <a:extLst>
+                        <a:ext uri="{28A0092B-C50C-407E-A947-70E740481C1C}">
+                          <a14:useLocalDpi xmlns:a14="http://schemas.microsoft.com/office/drawing/2010/main" val="0"/>
+                        </a:ext>
+                      </a:extLst>
+                    </a:blip>
+                    <a:srcRect/>
+                    <a:stretch>
+                      <a:fillRect/>
+                    </a:stretch>
+                  </pic:blipFill>
+                  <pic:spPr bwMode="auto">
+                    <a:xfrm>
+                      <a:off x="0" y="0"/>
+                      <a:ext cx="5760720" cy="2423795"/>
+                    </a:xfrm>
+                    <a:prstGeom prst="rect">
+                      <a:avLst/>
+                    </a:prstGeom>
+                    <a:noFill/>
+                    <a:ln>
+                      <a:noFill/>
+                    </a:ln>
+                  </pic:spPr>
+                </pic:pic>
+              </a:graphicData>
+            </a:graphic>
+          </wp:inline>
+        </w:drawing>
+      </w:r>
+    </w:p>
+    <w:p>
+      <w:pPr>
+        <w:rPr>
+          <w:b/>
+          <w:bCs/>
+          <w:sz w:val="24"/>
+          <w:szCs w:val="24"/>
+        </w:rPr>
+      </w:pPr>
+      <w:r>
+        <w:rPr>
+          <w:b/>
+          <w:bCs/>
+          <w:sz w:val="24"/>
+          <w:szCs w:val="24"/>
+        </w:rPr>
+        <w:drawing>
+          <wp:inline distT="0" distB="0" distL="0" distR="0" wp14:anchorId="2E37F4DA" wp14:editId="5EFFC2FC">
+            <wp:extent cx="5760720" cy="3250565"/>
+            <wp:effectExtent l="0" t="0" r="0" b="6985"/>
+            <wp:docPr id="1384531801" name="Obrázek 1" descr="Obsah obrázku text, snímek obrazovky, Písmo, číslo&#10;&#10;Popis byl vytvořen automaticky"/>
+            <wp:cNvGraphicFramePr>
+              <a:graphicFrameLocks xmlns:a="http://schemas.openxmlformats.org/drawingml/2006/main" noChangeAspect="1"/>
+            </wp:cNvGraphicFramePr>
+            <a:graphic xmlns:a="http://schemas.openxmlformats.org/drawingml/2006/main">
+              <a:graphicData uri="http://schemas.openxmlformats.org/drawingml/2006/picture">
+                <pic:pic xmlns:pic="http://schemas.openxmlformats.org/drawingml/2006/picture">
+                  <pic:nvPicPr>
+                    <pic:cNvPr id="1384531801" name="Obrázek 1" descr="Obsah obrázku text, snímek obrazovky, Písmo, číslo&#10;&#10;Popis byl vytvořen automaticky"/>
+                    <pic:cNvPicPr/>
+                  </pic:nvPicPr>
+                  <pic:blipFill>
+                    <a:blip r:embed="rId7"/>
+                    <a:stretch>
+                      <a:fillRect/>
+                    </a:stretch>
+                  </pic:blipFill>
+                  <pic:spPr>
+                    <a:xfrm>
+                      <a:off x="0" y="0"/>
+                      <a:ext cx="5760720" cy="3250565"/>
+                    </a:xfrm>
+                    <a:prstGeom prst="rect">
+                      <a:avLst/>
+                    </a:prstGeom>
+                  </pic:spPr>
+                </pic:pic>
+              </a:graphicData>
+            </a:graphic>
+          </wp:inline>
+        </w:drawing>
+      </w:r>
+    </w:p>
+    <w:p>
+      <w:pPr>
+        <w:rPr>
+          <w:b/>
+          <w:bCs/>
+          <w:sz w:val="24"/>
+          <w:szCs w:val="24"/>
+        </w:rPr>
+      </w:pPr>
+      <w:r>
+        <w:rPr>
+          <w:noProof/>
+        </w:rPr>
+        <w:drawing>
+          <wp:inline distT="0" distB="0" distL="0" distR="0" wp14:anchorId="63F0B826" wp14:editId="1060DE8A">
+            <wp:extent cx="5760720" cy="2738755"/>
+            <wp:effectExtent l="0" t="0" r="0" b="4445"/>
+            <wp:docPr id="1561239234" name="Obrázek 3" descr="Graf odpovědí Formulářů. Název otázky: Proč ne?. Počet odpovědí: 17 odpovědí."/>
+            <wp:cNvGraphicFramePr>
+              <a:graphicFrameLocks xmlns:a="http://schemas.openxmlformats.org/drawingml/2006/main" noChangeAspect="1"/>
+            </wp:cNvGraphicFramePr>
+            <a:graphic xmlns:a="http://schemas.openxmlformats.org/drawingml/2006/main">
+              <a:graphicData uri="http://schemas.openxmlformats.org/drawingml/2006/picture">
+                <pic:pic xmlns:pic="http://schemas.openxmlformats.org/drawingml/2006/picture">
+                  <pic:nvPicPr>
+                    <pic:cNvPr id="0" name="Picture 5" descr="Graf odpovědí Formulářů. Název otázky: Proč ne?. Počet odpovědí: 17 odpovědí."/>
+                    <pic:cNvPicPr>
+                      <a:picLocks noChangeAspect="1" noChangeArrowheads="1"/>
+                    </pic:cNvPicPr>
+                  </pic:nvPicPr>
+                  <pic:blipFill>
+                    <a:blip r:embed="rId8" cstate="print">
+                      <a:extLst>
+                        <a:ext uri="{28A0092B-C50C-407E-A947-70E740481C1C}">
+                          <a14:useLocalDpi xmlns:a14="http://schemas.microsoft.com/office/drawing/2010/main" val="0"/>
+                        </a:ext>
+                      </a:extLst>
+                    </a:blip>
+                    <a:srcRect/>
+                    <a:stretch>
+                      <a:fillRect/>
+                    </a:stretch>
+                  </pic:blipFill>
+                  <pic:spPr bwMode="auto">
+                    <a:xfrm>
+                      <a:off x="0" y="0"/>
+                      <a:ext cx="5760720" cy="2738755"/>
+                    </a:xfrm>
+                    <a:prstGeom prst="rect">
+                      <a:avLst/>
+                    </a:prstGeom>
+                    <a:noFill/>
+                    <a:ln>
+                      <a:noFill/>
+                    </a:ln>
+                  </pic:spPr>
+                </pic:pic>
+              </a:graphicData>
+            </a:graphic>
+          </wp:inline>
+        </w:drawing>
+      </w:r>
+    </w:p>
+    <w:p>
+      <w:pPr>
+        <w:rPr>
+          <w:b/>
+          <w:bCs/>
+          <w:sz w:val="24"/>
+          <w:szCs w:val="24"/>
+        </w:rPr>
+      </w:pPr>
+      <w:r>
+        <w:rPr>
+          <w:noProof/>
+        </w:rPr>
+        <w:lastRenderedPageBreak/>
+        <w:drawing>
+          <wp:inline distT="0" distB="0" distL="0" distR="0" wp14:anchorId="2CA8D4FF" wp14:editId="08B7DB33">
+            <wp:extent cx="5760720" cy="2927350"/>
+            <wp:effectExtent l="0" t="0" r="0" b="6350"/>
+            <wp:docPr id="1015452125" name="Obrázek 4" descr="Graf odpovědí Formulářů. Název otázky: Jak moc by se zvýšila tvoje motivace psát si deník, pokud bys zjistil/a, že tato aktivita zlepšuje tvoje psychické zdraví?  (Na stupnici od 1 do 5). Počet odpovědí: 17 odpovědí."/>
+            <wp:cNvGraphicFramePr>
+              <a:graphicFrameLocks xmlns:a="http://schemas.openxmlformats.org/drawingml/2006/main" noChangeAspect="1"/>
+            </wp:cNvGraphicFramePr>
+            <a:graphic xmlns:a="http://schemas.openxmlformats.org/drawingml/2006/main">
+              <a:graphicData uri="http://schemas.openxmlformats.org/drawingml/2006/picture">
+                <pic:pic xmlns:pic="http://schemas.openxmlformats.org/drawingml/2006/picture">
+                  <pic:nvPicPr>
+                    <pic:cNvPr id="0" name="Picture 7" descr="Graf odpovědí Formulářů. Název otázky: Jak moc by se zvýšila tvoje motivace psát si deník, pokud bys zjistil/a, že tato aktivita zlepšuje tvoje psychické zdraví?  (Na stupnici od 1 do 5). Počet odpovědí: 17 odpovědí."/>
+                    <pic:cNvPicPr>
+                      <a:picLocks noChangeAspect="1" noChangeArrowheads="1"/>
+                    </pic:cNvPicPr>
+                  </pic:nvPicPr>
+                  <pic:blipFill>
+                    <a:blip r:embed="rId9" cstate="print">
+                      <a:extLst>
+                        <a:ext uri="{28A0092B-C50C-407E-A947-70E740481C1C}">
+                          <a14:useLocalDpi xmlns:a14="http://schemas.microsoft.com/office/drawing/2010/main" val="0"/>
+                        </a:ext>
+                      </a:extLst>
+                    </a:blip>
+                    <a:srcRect/>
+                    <a:stretch>
+                      <a:fillRect/>
+                    </a:stretch>
+                  </pic:blipFill>
+                  <pic:spPr bwMode="auto">
+                    <a:xfrm>
+                      <a:off x="0" y="0"/>
+                      <a:ext cx="5760720" cy="2927350"/>
+                    </a:xfrm>
+                    <a:prstGeom prst="rect">
+                      <a:avLst/>
+                    </a:prstGeom>
+                    <a:noFill/>
+                    <a:ln>
+                      <a:noFill/>
+                    </a:ln>
+                  </pic:spPr>
+                </pic:pic>
+              </a:graphicData>
+            </a:graphic>
+          </wp:inline>
+        </w:drawing>
+      </w:r>
+    </w:p>
+    <w:p>
+      <w:pPr>
+        <w:rPr>
+          <w:b/>
+          <w:bCs/>
+          <w:sz w:val="24"/>
+          <w:szCs w:val="24"/>
+        </w:rPr>
+      </w:pPr>
+      <w:r>
+        <w:rPr>
+          <w:noProof/>
+        </w:rPr>
+        <w:drawing>
+          <wp:inline distT="0" distB="0" distL="0" distR="0" wp14:anchorId="5D8B4E14" wp14:editId="3A27175B">
+            <wp:extent cx="5760720" cy="2927350"/>
+            <wp:effectExtent l="0" t="0" r="0" b="6350"/>
+            <wp:docPr id="39884229" name="Obrázek 7" descr="Graf odpovědí Formulářů. Název otázky: Jak moc je pro tebe důležitá:&#10;Možnost nastavitelných push notifikací (v jaké časy upozorňovat, pokud vůbec v nějaké). Počet odpovědí: 25 odpovědí."/>
+            <wp:cNvGraphicFramePr>
+              <a:graphicFrameLocks xmlns:a="http://schemas.openxmlformats.org/drawingml/2006/main" noChangeAspect="1"/>
+            </wp:cNvGraphicFramePr>
+            <a:graphic xmlns:a="http://schemas.openxmlformats.org/drawingml/2006/main">
+              <a:graphicData uri="http://schemas.openxmlformats.org/drawingml/2006/picture">
+                <pic:pic xmlns:pic="http://schemas.openxmlformats.org/drawingml/2006/picture">
+                  <pic:nvPicPr>
+                    <pic:cNvPr id="0" name="Picture 19" descr="Graf odpovědí Formulářů. Název otázky: Jak moc je pro tebe důležitá:&#10;Možnost nastavitelných push notifikací (v jaké časy upozorňovat, pokud vůbec v nějaké). Počet odpovědí: 25 odpovědí."/>
+                    <pic:cNvPicPr>
+                      <a:picLocks noChangeAspect="1" noChangeArrowheads="1"/>
+                    </pic:cNvPicPr>
+                  </pic:nvPicPr>
+                  <pic:blipFill>
+                    <a:blip r:embed="rId10" cstate="print">
+                      <a:extLst>
+                        <a:ext uri="{28A0092B-C50C-407E-A947-70E740481C1C}">
+                          <a14:useLocalDpi xmlns:a14="http://schemas.microsoft.com/office/drawing/2010/main" val="0"/>
+                        </a:ext>
+                      </a:extLst>
+                    </a:blip>
+                    <a:srcRect/>
+                    <a:stretch>
+                      <a:fillRect/>
+                    </a:stretch>
+                  </pic:blipFill>
+                  <pic:spPr bwMode="auto">
+                    <a:xfrm>
+                      <a:off x="0" y="0"/>
+                      <a:ext cx="5760720" cy="2927350"/>
+                    </a:xfrm>
+                    <a:prstGeom prst="rect">
+                      <a:avLst/>
+                    </a:prstGeom>
+                    <a:noFill/>
+                    <a:ln>
+                      <a:noFill/>
+                    </a:ln>
+                  </pic:spPr>
+                </pic:pic>
+              </a:graphicData>
+            </a:graphic>
+          </wp:inline>
+        </w:drawing>
+      </w:r>
+    </w:p>
+    <w:p>
+      <w:pPr>
+        <w:rPr>
+          <w:b/>
+          <w:bCs/>
+          <w:sz w:val="24"/>
+          <w:szCs w:val="24"/>
+        </w:rPr>
+      </w:pPr>
+      <w:r>
+        <w:rPr>
+          <w:noProof/>
+        </w:rPr>
+        <w:drawing>
+          <wp:inline distT="0" distB="0" distL="0" distR="0" wp14:anchorId="77FB53D5" wp14:editId="4C4CD228">
+            <wp:extent cx="5760720" cy="2738755"/>
+            <wp:effectExtent l="0" t="0" r="0" b="4445"/>
+            <wp:docPr id="1257003529" name="Obrázek 8" descr="Graf odpovědí Formulářů. Název otázky: Jak moc je pro tebe důležitá:&#10;Možnost zapisovat zpětně a ne jen k aktuálnímu dni?. Počet odpovědí: 25 odpovědí."/>
+            <wp:cNvGraphicFramePr>
+              <a:graphicFrameLocks xmlns:a="http://schemas.openxmlformats.org/drawingml/2006/main" noChangeAspect="1"/>
+            </wp:cNvGraphicFramePr>
+            <a:graphic xmlns:a="http://schemas.openxmlformats.org/drawingml/2006/main">
+              <a:graphicData uri="http://schemas.openxmlformats.org/drawingml/2006/picture">
+                <pic:pic xmlns:pic="http://schemas.openxmlformats.org/drawingml/2006/picture">
+                  <pic:nvPicPr>
+                    <pic:cNvPr id="0" name="Picture 21" descr="Graf odpovědí Formulářů. Název otázky: Jak moc je pro tebe důležitá:&#10;Možnost zapisovat zpětně a ne jen k aktuálnímu dni?. Počet odpovědí: 25 odpovědí."/>
+                    <pic:cNvPicPr>
+                      <a:picLocks noChangeAspect="1" noChangeArrowheads="1"/>
+                    </pic:cNvPicPr>
+                  </pic:nvPicPr>
+                  <pic:blipFill>
+                    <a:blip r:embed="rId11" cstate="print">
+                      <a:extLst>
+                        <a:ext uri="{28A0092B-C50C-407E-A947-70E740481C1C}">
+                          <a14:useLocalDpi xmlns:a14="http://schemas.microsoft.com/office/drawing/2010/main" val="0"/>
+                        </a:ext>
+                      </a:extLst>
+                    </a:blip>
+                    <a:srcRect/>
+                    <a:stretch>
+                      <a:fillRect/>
+                    </a:stretch>
+                  </pic:blipFill>
+                  <pic:spPr bwMode="auto">
+                    <a:xfrm>
+                      <a:off x="0" y="0"/>
+                      <a:ext cx="5760720" cy="2738755"/>
+                    </a:xfrm>
+                    <a:prstGeom prst="rect">
+                      <a:avLst/>
+                    </a:prstGeom>
+                    <a:noFill/>
+                    <a:ln>
+                      <a:noFill/>
+                    </a:ln>
+                  </pic:spPr>
+                </pic:pic>
+              </a:graphicData>
+            </a:graphic>
+          </wp:inline>
+        </w:drawing>
+      </w:r>
+    </w:p>
+    <w:p>
+      <w:pPr>
+        <w:rPr>
+          <w:b/>
+          <w:bCs/>
+          <w:sz w:val="24"/>
+          <w:szCs w:val="24"/>
+        </w:rPr>
+      </w:pPr>
+      <w:r>
+        <w:rPr>
+          <w:noProof/>
+        </w:rPr>
+        <w:lastRenderedPageBreak/>
+        <w:drawing>
+          <wp:inline distT="0" distB="0" distL="0" distR="0" wp14:anchorId="6A181BD2" wp14:editId="258DCF0C">
+            <wp:extent cx="5760720" cy="2738755"/>
+            <wp:effectExtent l="0" t="0" r="0" b="4445"/>
+            <wp:docPr id="1398151106" name="Obrázek 9" descr="Graf odpovědí Formulářů. Název otázky: Jak moc je pro tebe důležité:&#10;Zobrazení historie zápisů v podobě kalendáře?. Počet odpovědí: 25 odpovědí."/>
+            <wp:cNvGraphicFramePr>
+              <a:graphicFrameLocks xmlns:a="http://schemas.openxmlformats.org/drawingml/2006/main" noChangeAspect="1"/>
+            </wp:cNvGraphicFramePr>
+            <a:graphic xmlns:a="http://schemas.openxmlformats.org/drawingml/2006/main">
+              <a:graphicData uri="http://schemas.openxmlformats.org/drawingml/2006/picture">
+                <pic:pic xmlns:pic="http://schemas.openxmlformats.org/drawingml/2006/picture">
+                  <pic:nvPicPr>
+                    <pic:cNvPr id="0" name="Picture 23" descr="Graf odpovědí Formulářů. Název otázky: Jak moc je pro tebe důležité:&#10;Zobrazení historie zápisů v podobě kalendáře?. Počet odpovědí: 25 odpovědí."/>
+                    <pic:cNvPicPr>
+                      <a:picLocks noChangeAspect="1" noChangeArrowheads="1"/>
+                    </pic:cNvPicPr>
+                  </pic:nvPicPr>
+                  <pic:blipFill>
+                    <a:blip r:embed="rId12" cstate="print">
+                      <a:extLst>
+                        <a:ext uri="{28A0092B-C50C-407E-A947-70E740481C1C}">
+                          <a14:useLocalDpi xmlns:a14="http://schemas.microsoft.com/office/drawing/2010/main" val="0"/>
+                        </a:ext>
+                      </a:extLst>
+                    </a:blip>
+                    <a:srcRect/>
+                    <a:stretch>
+                      <a:fillRect/>
+                    </a:stretch>
+                  </pic:blipFill>
+                  <pic:spPr bwMode="auto">
+                    <a:xfrm>
+                      <a:off x="0" y="0"/>
+                      <a:ext cx="5760720" cy="2738755"/>
+                    </a:xfrm>
+                    <a:prstGeom prst="rect">
+                      <a:avLst/>
+                    </a:prstGeom>
+                    <a:noFill/>
+                    <a:ln>
+                      <a:noFill/>
+                    </a:ln>
+                  </pic:spPr>
+                </pic:pic>
+              </a:graphicData>
+            </a:graphic>
+          </wp:inline>
+        </w:drawing>
+      </w:r>
+    </w:p>
+    <w:p>
+      <w:pPr>
+        <w:rPr>
+          <w:b/>
+          <w:bCs/>
+          <w:sz w:val="24"/>
+          <w:szCs w:val="24"/>
+        </w:rPr>
+      </w:pPr>
+      <w:r>
+        <w:rPr>
+          <w:noProof/>
+        </w:rPr>
+        <w:drawing>
+          <wp:inline distT="0" distB="0" distL="0" distR="0" wp14:anchorId="511870F4" wp14:editId="7FF999CA">
+            <wp:extent cx="5760720" cy="2738755"/>
+            <wp:effectExtent l="0" t="0" r="0" b="4445"/>
+            <wp:docPr id="102598186" name="Obrázek 10" descr="Graf odpovědí Formulářů. Název otázky: Jak moc je pro tebe důležitá:&#10;Možnost vyhledávání minulých zápisů pomocí klíčových slov?. Počet odpovědí: 25 odpovědí."/>
+            <wp:cNvGraphicFramePr>
+              <a:graphicFrameLocks xmlns:a="http://schemas.openxmlformats.org/drawingml/2006/main" noChangeAspect="1"/>
+            </wp:cNvGraphicFramePr>
+            <a:graphic xmlns:a="http://schemas.openxmlformats.org/drawingml/2006/main">
+              <a:graphicData uri="http://schemas.openxmlformats.org/drawingml/2006/picture">
+                <pic:pic xmlns:pic="http://schemas.openxmlformats.org/drawingml/2006/picture">
+                  <pic:nvPicPr>
+                    <pic:cNvPr id="0" name="Picture 25" descr="Graf odpovědí Formulářů. Název otázky: Jak moc je pro tebe důležitá:&#10;Možnost vyhledávání minulých zápisů pomocí klíčových slov?. Počet odpovědí: 25 odpovědí."/>
+                    <pic:cNvPicPr>
+                      <a:picLocks noChangeAspect="1" noChangeArrowheads="1"/>
+                    </pic:cNvPicPr>
+                  </pic:nvPicPr>
+                  <pic:blipFill>
+                    <a:blip r:embed="rId13" cstate="print">
+                      <a:extLst>
+                        <a:ext uri="{28A0092B-C50C-407E-A947-70E740481C1C}">
+                          <a14:useLocalDpi xmlns:a14="http://schemas.microsoft.com/office/drawing/2010/main" val="0"/>
+                        </a:ext>
+                      </a:extLst>
+                    </a:blip>
+                    <a:srcRect/>
+                    <a:stretch>
+                      <a:fillRect/>
+                    </a:stretch>
+                  </pic:blipFill>
+                  <pic:spPr bwMode="auto">
+                    <a:xfrm>
+                      <a:off x="0" y="0"/>
+                      <a:ext cx="5760720" cy="2738755"/>
+                    </a:xfrm>
+                    <a:prstGeom prst="rect">
+                      <a:avLst/>
+                    </a:prstGeom>
+                    <a:noFill/>
+                    <a:ln>
+                      <a:noFill/>
+                    </a:ln>
+                  </pic:spPr>
+                </pic:pic>
+              </a:graphicData>
+            </a:graphic>
+          </wp:inline>
+        </w:drawing>
+      </w:r>
+    </w:p>
+    <w:p>
+      <w:pPr>
+        <w:rPr>
+          <w:b/>
+          <w:bCs/>
+          <w:sz w:val="24"/>
+          <w:szCs w:val="24"/>
+        </w:rPr>
+      </w:pPr>
+      <w:r>
+        <w:rPr>
+          <w:b/>
+          <w:bCs/>
+          <w:sz w:val="24"/>
+          <w:szCs w:val="24"/>
+        </w:rPr>
+        <w:t>1.3.4 Vybraná existující aplikace a její analýza</w:t>
       </w:r>
     </w:p>
     <w:p>
@@ -362,7 +964,23 @@
           <w:sz w:val="24"/>
           <w:szCs w:val="24"/>
         </w:rPr>
-        <w:t>Na základě dotazníku a našich průzkumů již existujících, podobných aplikací jsme došli ke konkrétní identifikaci potřeb uživatelů a klíčových vlastností aplikace. Mezi tyto vlastnosti patří:</w:t>
+        <w:t xml:space="preserve">Na základě dotazníku a našich průzkumů již existujících, podobných aplikací jsme došli ke konkrétní identifikaci potřeb uživatelů a klíčových vlastností aplikace. Mezi tyto vlastnosti </w:t>
+      </w:r>
+      <w:proofErr w:type="gramStart"/>
+      <w:r>
+        <w:rPr>
+          <w:sz w:val="24"/>
+          <w:szCs w:val="24"/>
+        </w:rPr>
+        <w:t>patří</w:t>
+      </w:r>
+      <w:proofErr w:type="gramEnd"/>
+      <w:r>
+        <w:rPr>
+          <w:sz w:val="24"/>
+          <w:szCs w:val="24"/>
+        </w:rPr>
+        <w:t>:</w:t>
       </w:r>
     </w:p>
     <w:p>
@@ -413,6 +1031,7 @@
           <w:sz w:val="24"/>
           <w:szCs w:val="24"/>
         </w:rPr>
+        <w:lastRenderedPageBreak/>
         <w:t>Přizpůsobitelná</w:t>
       </w:r>
       <w:r>
@@ -448,7 +1067,23 @@
           <w:sz w:val="24"/>
           <w:szCs w:val="24"/>
         </w:rPr>
-        <w:t>ýběr barevného schéma, zpětné úpravy záznamů či povolení/zakázaní push notifikací a jejich konkrétní nastavení (časy atd.).</w:t>
+        <w:t xml:space="preserve">ýběr barevného schéma, zpětné úpravy záznamů či povolení/zakázaní </w:t>
+      </w:r>
+      <w:proofErr w:type="spellStart"/>
+      <w:r>
+        <w:rPr>
+          <w:sz w:val="24"/>
+          <w:szCs w:val="24"/>
+        </w:rPr>
+        <w:t>push</w:t>
+      </w:r>
+      <w:proofErr w:type="spellEnd"/>
+      <w:r>
+        <w:rPr>
+          <w:sz w:val="24"/>
+          <w:szCs w:val="24"/>
+        </w:rPr>
+        <w:t xml:space="preserve"> notifikací a jejich konkrétní nastavení (časy atd.).</w:t>
       </w:r>
     </w:p>
     <w:p>
@@ -477,15 +1112,7 @@
           <w:sz w:val="24"/>
           <w:szCs w:val="24"/>
         </w:rPr>
-        <w:t xml:space="preserve">– Často zmiňovaným problémem v dotazníku bylo, že lidé mnohdy neví, co do deníku psát. Aplikace by tohle měla umět zjednodušit (oproti klasickému </w:t>
-      </w:r>
-      <w:r>
-        <w:rPr>
-          <w:sz w:val="24"/>
-          <w:szCs w:val="24"/>
-        </w:rPr>
-        <w:lastRenderedPageBreak/>
-        <w:t>analogovému deníku) a v takovém případě nabídnout jakoukoliv náhodnou otázku, která by uživateli dala podnět k zaznamenání.</w:t>
+        <w:t>– Často zmiňovaným problémem v dotazníku bylo, že lidé mnohdy neví, co do deníku psát. Aplikace by tohle měla umět zjednodušit (oproti klasickému analogovému deníku) a v takovém případě nabídnout jakoukoliv náhodnou otázku, která by uživateli dala podnět k zaznamenání.</w:t>
       </w:r>
     </w:p>
     <w:p>
@@ -611,7 +1238,23 @@
           <w:sz w:val="24"/>
           <w:szCs w:val="24"/>
         </w:rPr>
-        <w:t xml:space="preserve"> – backend (</w:t>
+        <w:t xml:space="preserve"> – </w:t>
+      </w:r>
+      <w:proofErr w:type="spellStart"/>
+      <w:r>
+        <w:rPr>
+          <w:sz w:val="24"/>
+          <w:szCs w:val="24"/>
+        </w:rPr>
+        <w:t>backend</w:t>
+      </w:r>
+      <w:proofErr w:type="spellEnd"/>
+      <w:r>
+        <w:rPr>
+          <w:sz w:val="24"/>
+          <w:szCs w:val="24"/>
+        </w:rPr>
+        <w:t xml:space="preserve"> (</w:t>
       </w:r>
       <w:r>
         <w:rPr>
@@ -787,7 +1430,55 @@
           <w:sz w:val="24"/>
           <w:szCs w:val="24"/>
         </w:rPr>
-        <w:t>Screenshoty z Figmy a krátky popis, jak řeší potřeby uživatelů podle bodu 5</w:t>
+        <w:t>Screenshoty z </w:t>
+      </w:r>
+      <w:proofErr w:type="spellStart"/>
+      <w:r>
+        <w:rPr>
+          <w:sz w:val="24"/>
+          <w:szCs w:val="24"/>
+        </w:rPr>
+        <w:t>Figmy</w:t>
+      </w:r>
+      <w:proofErr w:type="spellEnd"/>
+      <w:r>
+        <w:rPr>
+          <w:sz w:val="24"/>
+          <w:szCs w:val="24"/>
+        </w:rPr>
+        <w:t xml:space="preserve"> a </w:t>
+      </w:r>
+      <w:proofErr w:type="spellStart"/>
+      <w:r>
+        <w:rPr>
+          <w:sz w:val="24"/>
+          <w:szCs w:val="24"/>
+        </w:rPr>
+        <w:t>krátky</w:t>
+      </w:r>
+      <w:proofErr w:type="spellEnd"/>
+      <w:r>
+        <w:rPr>
+          <w:sz w:val="24"/>
+          <w:szCs w:val="24"/>
+        </w:rPr>
+        <w:t xml:space="preserve"> popis, jak </w:t>
+      </w:r>
+      <w:proofErr w:type="gramStart"/>
+      <w:r>
+        <w:rPr>
+          <w:sz w:val="24"/>
+          <w:szCs w:val="24"/>
+        </w:rPr>
+        <w:t>řeší</w:t>
+      </w:r>
+      <w:proofErr w:type="gramEnd"/>
+      <w:r>
+        <w:rPr>
+          <w:sz w:val="24"/>
+          <w:szCs w:val="24"/>
+        </w:rPr>
+        <w:t xml:space="preserve"> potřeby uživatelů podle bodu 5</w:t>
       </w:r>
     </w:p>
     <w:p>
@@ -939,8 +1630,17 @@
           <w:sz w:val="24"/>
           <w:szCs w:val="24"/>
         </w:rPr>
-        <w:t>Testovací úlohy/scénaře</w:t>
-      </w:r>
+        <w:t>Testovací úlohy/</w:t>
+      </w:r>
+      <w:proofErr w:type="spellStart"/>
+      <w:r>
+        <w:rPr>
+          <w:sz w:val="24"/>
+          <w:szCs w:val="24"/>
+        </w:rPr>
+        <w:t>scénaře</w:t>
+      </w:r>
+      <w:proofErr w:type="spellEnd"/>
     </w:p>
     <w:p>
       <w:pPr>
@@ -1024,7 +1724,23 @@
           <w:sz w:val="24"/>
           <w:szCs w:val="24"/>
         </w:rPr>
-        <w:t>Popis architektury FE,BE s ohledem na MVC</w:t>
+        <w:t xml:space="preserve">Popis architektury </w:t>
+      </w:r>
+      <w:proofErr w:type="gramStart"/>
+      <w:r>
+        <w:rPr>
+          <w:sz w:val="24"/>
+          <w:szCs w:val="24"/>
+        </w:rPr>
+        <w:t>FE,BE</w:t>
+      </w:r>
+      <w:proofErr w:type="gramEnd"/>
+      <w:r>
+        <w:rPr>
+          <w:sz w:val="24"/>
+          <w:szCs w:val="24"/>
+        </w:rPr>
+        <w:t xml:space="preserve"> s ohledem na MVC</w:t>
       </w:r>
     </w:p>
     <w:p>
@@ -1068,6 +1784,7 @@
           <w:sz w:val="24"/>
           <w:szCs w:val="24"/>
         </w:rPr>
+        <w:lastRenderedPageBreak/>
         <w:t>Definice API – klíčové funkce</w:t>
       </w:r>
     </w:p>

</xml_diff>